<commit_message>
Added motion detection capabilities to occupancy function, reports are generated as PDFs as well as DOCX
</commit_message>
<xml_diff>
--- a/toolkit/reports/4-zoneAnomaly/zoneAnomaly_report.docx
+++ b/toolkit/reports/4-zoneAnomaly/zoneAnomaly_report.docx
@@ -12,25 +12,16 @@
     </w:p>
     <w:p>
       <w:r>
-        <w:t xml:space="preserve">The zone anomaly function inputs zone-level HVAC controls network data and employs a clustering algorithm to group zones of statistically similiar </w:t>
+        <w:t xml:space="preserve">The zone anomaly function </w:t>
       </w:r>
       <w:r>
         <w:rPr>
           <w:b/>
         </w:rPr>
-        <w:t>indoor air temperature</w:t>
+        <w:t xml:space="preserve">detects anomalous zones based on indoor air temperature and airflow control errors. </w:t>
       </w:r>
       <w:r>
-        <w:t xml:space="preserve"> and </w:t>
-      </w:r>
-      <w:r>
-        <w:rPr>
-          <w:b/>
-        </w:rPr>
-        <w:t>airflow rate setpoint errors</w:t>
-      </w:r>
-      <w:r>
-        <w:t>. This report outputs the results of the clustering algorithm, including the number of clusters generated, the number of zones included in each cluster, the average indoor air temperature of each cluster of zones, and the average airflow rate setpoint error of each cluster of zones. Visualization are also generated which depict the zone clusters relative to their average indoor air temperature and average airflow rate setpoint error; this is done separately for the heating and cooling season. This function is intended to help the user identify abnormal or undesirable operating conditions in groups of zones.</w:t>
+        <w:t>This function can help identify potential faults in variable air volume (VAV) units which may result in anomalous airflow and temperature conditions in thermal zones. Visuals are also generated which plot the average indoor air temperature and airflow control error or groups of zones; this is done separately for the heating and cooling season.</w:t>
       </w:r>
     </w:p>
     <w:p>
@@ -38,12 +29,44 @@
         <w:pStyle w:val="Heading1"/>
       </w:pPr>
       <w:r>
-        <w:t>Visualizations</w:t>
+        <w:t>Visuals</w:t>
       </w:r>
     </w:p>
     <w:p>
       <w:r>
-        <w:t>The generated visualizations depict the resultant zone clusters relative to their average indoor air temperature and average airflow rate setpoint error. This is done separately for the heating season (December through February) and cooling season (May thorugh August). Zone clusters are represented by the black semi-transparent boxes and cluster identifier. The cluster identifier (C1, C2, C3, etc.) is also presented on the top-left of the visualization along with the number of zones that are included in each cluster. This information is also provided in the Key Performance Indicators section.</w:t>
+        <w:t>The generated visuals plot the average indoor air temperature and average airflow control error or groups of zones. Each group of zones (C1, C2, C3, etc.) represents a number of zones which is presented at the top-left of the visual. The airflow control error is the difference between the actual and setpoint airflow rate with respect to the airflow rate setpoint. A positive (+) percentage indicates a higher actual flowrate than the setpoint and a negative (-) percentage indicates a lower actual flowrate than the setpoint. This visual is generated twice, once for the heating season (December through February) and again for the cooling season (May through August). The following are possible symptoms of anomalous operations:</w:t>
+      </w:r>
+    </w:p>
+    <w:p>
+      <w:pPr>
+        <w:pStyle w:val="ListBullet"/>
+      </w:pPr>
+      <w:r>
+        <w:t>High flow: Zones exhibit abnormally high airflow. Ensure the VAV termianl damper and airflow sensors are operating as intended. High airflow to zones may result in excessive use of perimeter heaters.</w:t>
+      </w:r>
+    </w:p>
+    <w:p>
+      <w:pPr>
+        <w:pStyle w:val="ListBullet"/>
+      </w:pPr>
+      <w:r>
+        <w:t>Low flow: Zones exhibit abnormally low airflow. Ensure the VAV termianl damper and airflow sensors are operating as intended. Low airflow to zones may result in inadequate indoor air quality for occuapnts.</w:t>
+      </w:r>
+    </w:p>
+    <w:p>
+      <w:pPr>
+        <w:pStyle w:val="ListBullet"/>
+      </w:pPr>
+      <w:r>
+        <w:t>Cold: Zones exhibit abnormally low indoor air temperatures. If zones exhibit acceptable airflow control errors, ensure perimeter heating devices and/or reheat coils are operating as intended. Consider decreasing the minimum airflow setpoint.</w:t>
+      </w:r>
+    </w:p>
+    <w:p>
+      <w:pPr>
+        <w:pStyle w:val="ListBullet"/>
+      </w:pPr>
+      <w:r>
+        <w:t>Hot: Zones exhibit abnormally high indoor air temperatures. If zones exhibit acceptable airflow control errors, ensure perimeter heating devices and/or reheat coils are operating as intended. Consider increasing the maximum airflow setpoint.</w:t>
       </w:r>
     </w:p>
     <w:p>
@@ -143,10 +166,10 @@
         <w:rPr>
           <w:b/>
         </w:rPr>
-        <w:t xml:space="preserve">ratio of zones with acceptable indoor air temperature and airflow setpoint error over the total number of zones </w:t>
+        <w:t xml:space="preserve">ratio of zones with acceptable indoor air temperature and airflow control error over the total number of zones </w:t>
       </w:r>
       <w:r>
-        <w:t>- this is calculated separately for the heating season (December through February) and the cooling season (May thorugh August). An acceptable indoor air temperature is considered to be between 20 and 25 degrees, and an acceptable airflow setpoint control error is +/- 20%. The airflow setpoint control error is the ratio of the difference between the actual airflow rate and setpoint airflow rate over the setpoint airflow rate.</w:t>
+        <w:t>- this is calculated separately for the heating season (December through February) and the cooling season (May through August). An acceptable indoor air temperature is considered to be between 20 and 25 degrees, and an acceptable airflow control error is +/- 20%. A greater percentage is desirable since this indicates little to no detected anomalous zones.</w:t>
       </w:r>
     </w:p>
     <w:p>
@@ -154,7 +177,7 @@
         <w:pStyle w:val="ListBullet"/>
       </w:pPr>
       <w:r>
-        <w:t xml:space="preserve">Zone health index for heating: </w:t>
+        <w:t xml:space="preserve">Zone health index for heating season: </w:t>
       </w:r>
       <w:r>
         <w:rPr>
@@ -168,7 +191,7 @@
         <w:pStyle w:val="ListBullet"/>
       </w:pPr>
       <w:r>
-        <w:t xml:space="preserve">Zone health index for cooling: </w:t>
+        <w:t xml:space="preserve">Zone health index for cooling season: </w:t>
       </w:r>
       <w:r>
         <w:rPr>
@@ -179,7 +202,7 @@
     </w:p>
     <w:p>
       <w:r>
-        <w:t>The clustering algorithm resulted in 4 zone clusters for the heating season and 5 zone clusters for the cooling season. The below tables lists the resultant zone clusters, the number of zones included in each cluster, the average indoor air temperature, and average airflow rate setpoint error for each cluster. For the heating season, the average fraction of active (On-state) perimter heaters within a zone is also provided for each cluster.</w:t>
+        <w:t>The following tables lists the number of zones in each group and the average indoor air temperature and average airflow control error for each group. For the heating season, the average fraction of active (ON-state) perimeter heaters within a zone is also provided for each cluster.</w:t>
       </w:r>
     </w:p>
     <w:p>
@@ -197,6 +220,7 @@
     </w:p>
     <w:tbl>
       <w:tblPr>
+        <w:tblStyle w:val="ColorfulList"/>
         <w:tblW w:type="auto" w:w="0"/>
         <w:tblLook w:firstColumn="1" w:firstRow="1" w:lastColumn="0" w:lastRow="0" w:noHBand="0" w:noVBand="1" w:val="04A0"/>
       </w:tblPr>
@@ -233,7 +257,7 @@
           </w:tcPr>
           <w:p>
             <w:r>
-              <w:t>Average airflow rate setpoint error (%)</w:t>
+              <w:t>Average airflow control error</w:t>
             </w:r>
           </w:p>
         </w:tc>
@@ -243,7 +267,7 @@
           </w:tcPr>
           <w:p>
             <w:r>
-              <w:t>Average fraction of active perimeter heaters (%)</w:t>
+              <w:t>Average fraction of active perimeter heaters</w:t>
             </w:r>
           </w:p>
         </w:tc>
@@ -255,7 +279,7 @@
           </w:tcPr>
           <w:p>
             <w:r>
-              <w:t>12.0</w:t>
+              <w:t>12</w:t>
             </w:r>
           </w:p>
         </w:tc>
@@ -275,7 +299,7 @@
           </w:tcPr>
           <w:p>
             <w:r>
-              <w:t>-0.9</w:t>
+              <w:t>-0.9%</w:t>
             </w:r>
           </w:p>
         </w:tc>
@@ -285,7 +309,7 @@
           </w:tcPr>
           <w:p>
             <w:r>
-              <w:t>19.5</w:t>
+              <w:t>19.5%</w:t>
             </w:r>
           </w:p>
         </w:tc>
@@ -297,7 +321,7 @@
           </w:tcPr>
           <w:p>
             <w:r>
-              <w:t>17.0</w:t>
+              <w:t>17</w:t>
             </w:r>
           </w:p>
         </w:tc>
@@ -317,7 +341,7 @@
           </w:tcPr>
           <w:p>
             <w:r>
-              <w:t>0.3</w:t>
+              <w:t>0.3%</w:t>
             </w:r>
           </w:p>
         </w:tc>
@@ -327,7 +351,7 @@
           </w:tcPr>
           <w:p>
             <w:r>
-              <w:t>86.4</w:t>
+              <w:t>86.4%</w:t>
             </w:r>
           </w:p>
         </w:tc>
@@ -339,7 +363,7 @@
           </w:tcPr>
           <w:p>
             <w:r>
-              <w:t>1.0</w:t>
+              <w:t>1</w:t>
             </w:r>
           </w:p>
         </w:tc>
@@ -359,7 +383,7 @@
           </w:tcPr>
           <w:p>
             <w:r>
-              <w:t>-20.4</w:t>
+              <w:t>-20.4%</w:t>
             </w:r>
           </w:p>
         </w:tc>
@@ -369,7 +393,7 @@
           </w:tcPr>
           <w:p>
             <w:r>
-              <w:t>82.4</w:t>
+              <w:t>82.4%</w:t>
             </w:r>
           </w:p>
         </w:tc>
@@ -381,7 +405,7 @@
           </w:tcPr>
           <w:p>
             <w:r>
-              <w:t>12.0</w:t>
+              <w:t>12</w:t>
             </w:r>
           </w:p>
         </w:tc>
@@ -401,7 +425,7 @@
           </w:tcPr>
           <w:p>
             <w:r>
-              <w:t>-2.1</w:t>
+              <w:t>-2.1%</w:t>
             </w:r>
           </w:p>
         </w:tc>
@@ -411,7 +435,7 @@
           </w:tcPr>
           <w:p>
             <w:r>
-              <w:t>53.7</w:t>
+              <w:t>53.7%</w:t>
             </w:r>
           </w:p>
         </w:tc>
@@ -427,6 +451,7 @@
     </w:p>
     <w:tbl>
       <w:tblPr>
+        <w:tblStyle w:val="ColorfulList"/>
         <w:tblW w:type="auto" w:w="0"/>
         <w:tblLook w:firstColumn="1" w:firstRow="1" w:lastColumn="0" w:lastRow="0" w:noHBand="0" w:noVBand="1" w:val="04A0"/>
       </w:tblPr>
@@ -462,7 +487,7 @@
           </w:tcPr>
           <w:p>
             <w:r>
-              <w:t>Average airflow rate setpoint error (%)</w:t>
+              <w:t>Average airflow control error</w:t>
             </w:r>
           </w:p>
         </w:tc>
@@ -474,7 +499,7 @@
           </w:tcPr>
           <w:p>
             <w:r>
-              <w:t>27.0</w:t>
+              <w:t>27</w:t>
             </w:r>
           </w:p>
         </w:tc>
@@ -494,7 +519,7 @@
           </w:tcPr>
           <w:p>
             <w:r>
-              <w:t>-0.2</w:t>
+              <w:t>-0.2%</w:t>
             </w:r>
           </w:p>
         </w:tc>
@@ -506,7 +531,7 @@
           </w:tcPr>
           <w:p>
             <w:r>
-              <w:t>3.0</w:t>
+              <w:t>3</w:t>
             </w:r>
           </w:p>
         </w:tc>
@@ -526,7 +551,7 @@
           </w:tcPr>
           <w:p>
             <w:r>
-              <w:t>-5.1</w:t>
+              <w:t>-5.1%</w:t>
             </w:r>
           </w:p>
         </w:tc>
@@ -538,7 +563,7 @@
           </w:tcPr>
           <w:p>
             <w:r>
-              <w:t>2.0</w:t>
+              <w:t>2</w:t>
             </w:r>
           </w:p>
         </w:tc>
@@ -558,7 +583,7 @@
           </w:tcPr>
           <w:p>
             <w:r>
-              <w:t>5.3</w:t>
+              <w:t>5.3%</w:t>
             </w:r>
           </w:p>
         </w:tc>
@@ -570,7 +595,7 @@
           </w:tcPr>
           <w:p>
             <w:r>
-              <w:t>4.0</w:t>
+              <w:t>4</w:t>
             </w:r>
           </w:p>
         </w:tc>
@@ -590,7 +615,7 @@
           </w:tcPr>
           <w:p>
             <w:r>
-              <w:t>1.8</w:t>
+              <w:t>1.8%</w:t>
             </w:r>
           </w:p>
         </w:tc>
@@ -602,7 +627,7 @@
           </w:tcPr>
           <w:p>
             <w:r>
-              <w:t>6.0</w:t>
+              <w:t>6</w:t>
             </w:r>
           </w:p>
         </w:tc>
@@ -622,7 +647,7 @@
           </w:tcPr>
           <w:p>
             <w:r>
-              <w:t>-1.4</w:t>
+              <w:t>-1.4%</w:t>
             </w:r>
           </w:p>
         </w:tc>

</xml_diff>